<commit_message>
update export file doc
</commit_message>
<xml_diff>
--- a/public/template/form_CFO.docx
+++ b/public/template/form_CFO.docx
@@ -155,12 +155,19 @@
                             <w:pPr>
                               <w:jc w:val="center"/>
                               <w:rPr>
-                                <w:rFonts w:hint="cs"/>
                                 <w:cs/>
                               </w:rPr>
                             </w:pPr>
                             <w:r>
-                              <w:t>{company_image}</w:t>
+                              <w:t>{</w:t>
+                            </w:r>
+                            <w:proofErr w:type="spellStart"/>
+                            <w:r>
+                              <w:t>company_image</w:t>
+                            </w:r>
+                            <w:proofErr w:type="spellEnd"/>
+                            <w:r>
+                              <w:t>}</w:t>
                             </w:r>
                           </w:p>
                         </w:txbxContent>
@@ -189,12 +196,19 @@
                       <w:pPr>
                         <w:jc w:val="center"/>
                         <w:rPr>
-                          <w:rFonts w:hint="cs"/>
                           <w:cs/>
                         </w:rPr>
                       </w:pPr>
                       <w:r>
-                        <w:t>{company_image}</w:t>
+                        <w:t>{</w:t>
+                      </w:r>
+                      <w:proofErr w:type="spellStart"/>
+                      <w:r>
+                        <w:t>company_image</w:t>
+                      </w:r>
+                      <w:proofErr w:type="spellEnd"/>
+                      <w:r>
+                        <w:t>}</w:t>
                       </w:r>
                     </w:p>
                   </w:txbxContent>
@@ -375,7 +389,33 @@
           <w:szCs w:val="44"/>
           <w:u w:val="dotted"/>
         </w:rPr>
-        <w:t>{company_name}</w:t>
+        <w:t>{</w:t>
+      </w:r>
+      <w:proofErr w:type="spellStart"/>
+      <w:r>
+        <w:rPr>
+          <w:rFonts w:ascii="EucrosiaUPC" w:eastAsia="Times New Roman" w:hAnsi="EucrosiaUPC" w:cs="EucrosiaUPC"/>
+          <w:b/>
+          <w:bCs/>
+          <w:kern w:val="36"/>
+          <w:sz w:val="44"/>
+          <w:szCs w:val="44"/>
+          <w:u w:val="dotted"/>
+        </w:rPr>
+        <w:t>company_name</w:t>
+      </w:r>
+      <w:proofErr w:type="spellEnd"/>
+      <w:r>
+        <w:rPr>
+          <w:rFonts w:ascii="EucrosiaUPC" w:eastAsia="Times New Roman" w:hAnsi="EucrosiaUPC" w:cs="EucrosiaUPC"/>
+          <w:b/>
+          <w:bCs/>
+          <w:kern w:val="36"/>
+          <w:sz w:val="44"/>
+          <w:szCs w:val="44"/>
+          <w:u w:val="dotted"/>
+        </w:rPr>
+        <w:t>}</w:t>
       </w:r>
     </w:p>
     <w:p>
@@ -575,7 +615,33 @@
           <w:szCs w:val="44"/>
           <w:u w:val="dotted"/>
         </w:rPr>
-        <w:t>{report_date}</w:t>
+        <w:t>{</w:t>
+      </w:r>
+      <w:proofErr w:type="spellStart"/>
+      <w:r>
+        <w:rPr>
+          <w:rFonts w:ascii="EucrosiaUPC" w:eastAsia="Times New Roman" w:hAnsi="EucrosiaUPC" w:cs="EucrosiaUPC"/>
+          <w:b/>
+          <w:bCs/>
+          <w:kern w:val="36"/>
+          <w:sz w:val="44"/>
+          <w:szCs w:val="44"/>
+          <w:u w:val="dotted"/>
+        </w:rPr>
+        <w:t>report_date</w:t>
+      </w:r>
+      <w:proofErr w:type="spellEnd"/>
+      <w:r>
+        <w:rPr>
+          <w:rFonts w:ascii="EucrosiaUPC" w:eastAsia="Times New Roman" w:hAnsi="EucrosiaUPC" w:cs="EucrosiaUPC"/>
+          <w:b/>
+          <w:bCs/>
+          <w:kern w:val="36"/>
+          <w:sz w:val="44"/>
+          <w:szCs w:val="44"/>
+          <w:u w:val="dotted"/>
+        </w:rPr>
+        <w:t>}</w:t>
       </w:r>
     </w:p>
     <w:p>
@@ -1000,6 +1066,36 @@
                 <w:u w:val="dotted" w:color="000000" w:themeColor="text1"/>
               </w:rPr>
             </w:pPr>
+            <w:r>
+              <w:rPr>
+                <w:rFonts w:ascii="EucrosiaUPC" w:hAnsi="EucrosiaUPC" w:cs="EucrosiaUPC"/>
+                <w:caps/>
+                <w:color w:val="0070C0"/>
+                <w:szCs w:val="32"/>
+                <w:u w:val="dotted" w:color="000000" w:themeColor="text1"/>
+              </w:rPr>
+              <w:t>{</w:t>
+            </w:r>
+            <w:r>
+              <w:rPr>
+                <w:rFonts w:ascii="EucrosiaUPC" w:hAnsi="EucrosiaUPC" w:cs="EucrosiaUPC"/>
+                <w:caps/>
+                <w:color w:val="0070C0"/>
+                <w:szCs w:val="32"/>
+                <w:u w:val="dotted" w:color="000000" w:themeColor="text1"/>
+              </w:rPr>
+              <w:t>company_name</w:t>
+            </w:r>
+            <w:r>
+              <w:rPr>
+                <w:rFonts w:ascii="EucrosiaUPC" w:hAnsi="EucrosiaUPC" w:cs="EucrosiaUPC"/>
+                <w:caps/>
+                <w:color w:val="0070C0"/>
+                <w:szCs w:val="32"/>
+                <w:u w:val="dotted" w:color="000000" w:themeColor="text1"/>
+              </w:rPr>
+              <w:t>}</w:t>
+            </w:r>
           </w:p>
         </w:tc>
       </w:tr>
@@ -1081,10 +1177,27 @@
                 <w:rFonts w:ascii="EucrosiaUPC" w:hAnsi="EucrosiaUPC" w:cs="EucrosiaUPC"/>
                 <w:caps/>
                 <w:color w:val="0070C0"/>
-                <w:szCs w:val="32"/>
+                <w:szCs w:val="22"/>
                 <w:u w:val="dotted" w:color="000000" w:themeColor="text1"/>
               </w:rPr>
             </w:pPr>
+            <w:r>
+              <w:rPr>
+                <w:rFonts w:ascii="EucrosiaUPC" w:eastAsia="Times New Roman" w:hAnsi="EucrosiaUPC" w:cs="EucrosiaUPC"/>
+                <w:kern w:val="36"/>
+                <w:szCs w:val="22"/>
+              </w:rPr>
+              <w:t>{</w:t>
+            </w:r>
+            <w:r>
+              <w:rPr>
+                <w:rFonts w:ascii="EucrosiaUPC" w:eastAsia="Times New Roman" w:hAnsi="EucrosiaUPC" w:cs="EucrosiaUPC"/>
+                <w:kern w:val="36"/>
+                <w:szCs w:val="22"/>
+                <w:u w:val="dotted"/>
+              </w:rPr>
+              <w:t>address}</w:t>
+            </w:r>
           </w:p>
         </w:tc>
       </w:tr>
@@ -1161,6 +1274,36 @@
                 <w:u w:val="dotted" w:color="000000" w:themeColor="text1"/>
               </w:rPr>
             </w:pPr>
+            <w:r>
+              <w:rPr>
+                <w:rFonts w:ascii="EucrosiaUPC" w:hAnsi="EucrosiaUPC" w:cs="EucrosiaUPC"/>
+                <w:caps/>
+                <w:color w:val="0070C0"/>
+                <w:szCs w:val="32"/>
+                <w:u w:val="dotted" w:color="000000" w:themeColor="text1"/>
+              </w:rPr>
+              <w:t>{</w:t>
+            </w:r>
+            <w:r>
+              <w:rPr>
+                <w:rFonts w:ascii="EucrosiaUPC" w:hAnsi="EucrosiaUPC" w:cs="EucrosiaUPC"/>
+                <w:caps/>
+                <w:color w:val="0070C0"/>
+                <w:szCs w:val="32"/>
+                <w:u w:val="dotted" w:color="000000" w:themeColor="text1"/>
+              </w:rPr>
+              <w:t>industry_type</w:t>
+            </w:r>
+            <w:r>
+              <w:rPr>
+                <w:rFonts w:ascii="EucrosiaUPC" w:hAnsi="EucrosiaUPC" w:cs="EucrosiaUPC"/>
+                <w:caps/>
+                <w:color w:val="0070C0"/>
+                <w:szCs w:val="32"/>
+                <w:u w:val="dotted" w:color="000000" w:themeColor="text1"/>
+              </w:rPr>
+              <w:t>}</w:t>
+            </w:r>
           </w:p>
         </w:tc>
       </w:tr>
@@ -1237,6 +1380,16 @@
                 <w:u w:val="dotted" w:color="000000" w:themeColor="text1"/>
               </w:rPr>
             </w:pPr>
+            <w:r>
+              <w:rPr>
+                <w:rFonts w:ascii="EucrosiaUPC" w:hAnsi="EucrosiaUPC" w:cs="EucrosiaUPC"/>
+                <w:caps/>
+                <w:color w:val="0070C0"/>
+                <w:szCs w:val="32"/>
+                <w:u w:val="dotted" w:color="000000" w:themeColor="text1"/>
+              </w:rPr>
+              <w:t>{COORDINATION_NAME}</w:t>
+            </w:r>
           </w:p>
         </w:tc>
       </w:tr>
@@ -1313,6 +1466,16 @@
                 <w:u w:val="dotted" w:color="000000" w:themeColor="text1"/>
               </w:rPr>
             </w:pPr>
+            <w:r>
+              <w:rPr>
+                <w:rFonts w:ascii="EucrosiaUPC" w:hAnsi="EucrosiaUPC" w:cs="EucrosiaUPC"/>
+                <w:caps/>
+                <w:color w:val="0070C0"/>
+                <w:szCs w:val="32"/>
+                <w:u w:val="dotted" w:color="000000" w:themeColor="text1"/>
+              </w:rPr>
+              <w:t>{responsible_name}</w:t>
+            </w:r>
           </w:p>
         </w:tc>
       </w:tr>
@@ -3127,15 +3290,15 @@
         <w:tblLook w:val="04A0" w:firstRow="1" w:lastRow="0" w:firstColumn="1" w:lastColumn="0" w:noHBand="0" w:noVBand="1"/>
       </w:tblPr>
       <w:tblGrid>
-        <w:gridCol w:w="2252"/>
-        <w:gridCol w:w="2247"/>
-        <w:gridCol w:w="2247"/>
-        <w:gridCol w:w="2247"/>
+        <w:gridCol w:w="2303"/>
+        <w:gridCol w:w="2197"/>
+        <w:gridCol w:w="2197"/>
+        <w:gridCol w:w="2296"/>
       </w:tblGrid>
       <w:tr>
         <w:tc>
           <w:tcPr>
-            <w:tcW w:w="2304" w:type="dxa"/>
+            <w:tcW w:w="2303" w:type="dxa"/>
             <w:vMerge w:val="restart"/>
             <w:shd w:val="clear" w:color="auto" w:fill="BFBFBF" w:themeFill="background1" w:themeFillShade="BF"/>
           </w:tcPr>
@@ -3160,7 +3323,7 @@
         </w:tc>
         <w:tc>
           <w:tcPr>
-            <w:tcW w:w="6915" w:type="dxa"/>
+            <w:tcW w:w="6690" w:type="dxa"/>
             <w:gridSpan w:val="3"/>
             <w:shd w:val="clear" w:color="auto" w:fill="BFBFBF" w:themeFill="background1" w:themeFillShade="BF"/>
           </w:tcPr>
@@ -3195,7 +3358,7 @@
       <w:tr>
         <w:tc>
           <w:tcPr>
-            <w:tcW w:w="2304" w:type="dxa"/>
+            <w:tcW w:w="2303" w:type="dxa"/>
             <w:vMerge/>
             <w:shd w:val="clear" w:color="auto" w:fill="BFBFBF" w:themeFill="background1" w:themeFillShade="BF"/>
           </w:tcPr>
@@ -3212,7 +3375,7 @@
         </w:tc>
         <w:tc>
           <w:tcPr>
-            <w:tcW w:w="2305" w:type="dxa"/>
+            <w:tcW w:w="2197" w:type="dxa"/>
             <w:shd w:val="clear" w:color="auto" w:fill="BFBFBF" w:themeFill="background1" w:themeFillShade="BF"/>
           </w:tcPr>
           <w:p>
@@ -3236,7 +3399,7 @@
         </w:tc>
         <w:tc>
           <w:tcPr>
-            <w:tcW w:w="2305" w:type="dxa"/>
+            <w:tcW w:w="2197" w:type="dxa"/>
             <w:shd w:val="clear" w:color="auto" w:fill="BFBFBF" w:themeFill="background1" w:themeFillShade="BF"/>
           </w:tcPr>
           <w:p>
@@ -3260,7 +3423,7 @@
         </w:tc>
         <w:tc>
           <w:tcPr>
-            <w:tcW w:w="2305" w:type="dxa"/>
+            <w:tcW w:w="2296" w:type="dxa"/>
             <w:shd w:val="clear" w:color="auto" w:fill="BFBFBF" w:themeFill="background1" w:themeFillShade="BF"/>
           </w:tcPr>
           <w:p>
@@ -3286,7 +3449,7 @@
       <w:tr>
         <w:tc>
           <w:tcPr>
-            <w:tcW w:w="2304" w:type="dxa"/>
+            <w:tcW w:w="2303" w:type="dxa"/>
           </w:tcPr>
           <w:p>
             <w:pPr>
@@ -3296,83 +3459,53 @@
                 <w:szCs w:val="32"/>
               </w:rPr>
             </w:pPr>
-          </w:p>
-        </w:tc>
-        <w:tc>
-          <w:tcPr>
-            <w:tcW w:w="2305" w:type="dxa"/>
-          </w:tcPr>
-          <w:p>
-            <w:pPr>
+            <w:r>
               <w:rPr>
                 <w:rFonts w:ascii="EucrosiaUPC" w:hAnsi="EucrosiaUPC" w:cs="EucrosiaUPC"/>
                 <w:sz w:val="32"/>
                 <w:szCs w:val="32"/>
               </w:rPr>
-            </w:pPr>
-          </w:p>
-        </w:tc>
-        <w:tc>
-          <w:tcPr>
-            <w:tcW w:w="2305" w:type="dxa"/>
-          </w:tcPr>
-          <w:p>
-            <w:pPr>
+              <w:t>{#</w:t>
+            </w:r>
+            <w:proofErr w:type="gramStart"/>
+            <w:r>
               <w:rPr>
                 <w:rFonts w:ascii="EucrosiaUPC" w:hAnsi="EucrosiaUPC" w:cs="EucrosiaUPC"/>
                 <w:sz w:val="32"/>
                 <w:szCs w:val="32"/>
               </w:rPr>
-            </w:pPr>
-          </w:p>
-        </w:tc>
-        <w:tc>
-          <w:tcPr>
-            <w:tcW w:w="2305" w:type="dxa"/>
-          </w:tcPr>
-          <w:p>
-            <w:pPr>
+              <w:t>dataTable</w:t>
+            </w:r>
+            <w:r>
               <w:rPr>
                 <w:rFonts w:ascii="EucrosiaUPC" w:hAnsi="EucrosiaUPC" w:cs="EucrosiaUPC"/>
                 <w:sz w:val="32"/>
                 <w:szCs w:val="32"/>
               </w:rPr>
-            </w:pPr>
-          </w:p>
-        </w:tc>
-      </w:tr>
-      <w:tr>
-        <w:tc>
-          <w:tcPr>
-            <w:tcW w:w="2304" w:type="dxa"/>
-          </w:tcPr>
-          <w:p>
-            <w:pPr>
+              <w:t>}</w:t>
+            </w:r>
+            <w:r>
               <w:rPr>
                 <w:rFonts w:ascii="EucrosiaUPC" w:hAnsi="EucrosiaUPC" w:cs="EucrosiaUPC"/>
                 <w:sz w:val="32"/>
                 <w:szCs w:val="32"/>
               </w:rPr>
-            </w:pPr>
-          </w:p>
-        </w:tc>
-        <w:tc>
-          <w:tcPr>
-            <w:tcW w:w="2305" w:type="dxa"/>
-          </w:tcPr>
-          <w:p>
-            <w:pPr>
+              <w:t>{</w:t>
+            </w:r>
+            <w:proofErr w:type="gramEnd"/>
+            <w:r>
               <w:rPr>
                 <w:rFonts w:ascii="EucrosiaUPC" w:hAnsi="EucrosiaUPC" w:cs="EucrosiaUPC"/>
                 <w:sz w:val="32"/>
                 <w:szCs w:val="32"/>
               </w:rPr>
-            </w:pPr>
-          </w:p>
-        </w:tc>
-        <w:tc>
-          <w:tcPr>
-            <w:tcW w:w="2305" w:type="dxa"/>
+              <w:t>activity}</w:t>
+            </w:r>
+          </w:p>
+        </w:tc>
+        <w:tc>
+          <w:tcPr>
+            <w:tcW w:w="2197" w:type="dxa"/>
           </w:tcPr>
           <w:p>
             <w:pPr>
@@ -3382,27 +3515,19 @@
                 <w:szCs w:val="32"/>
               </w:rPr>
             </w:pPr>
-          </w:p>
-        </w:tc>
-        <w:tc>
-          <w:tcPr>
-            <w:tcW w:w="2305" w:type="dxa"/>
-          </w:tcPr>
-          <w:p>
-            <w:pPr>
+            <w:r>
               <w:rPr>
                 <w:rFonts w:ascii="EucrosiaUPC" w:hAnsi="EucrosiaUPC" w:cs="EucrosiaUPC"/>
                 <w:sz w:val="32"/>
                 <w:szCs w:val="32"/>
               </w:rPr>
-            </w:pPr>
-          </w:p>
-        </w:tc>
-      </w:tr>
-      <w:tr>
-        <w:tc>
-          <w:tcPr>
-            <w:tcW w:w="2304" w:type="dxa"/>
+              <w:t>{place1}</w:t>
+            </w:r>
+          </w:p>
+        </w:tc>
+        <w:tc>
+          <w:tcPr>
+            <w:tcW w:w="2197" w:type="dxa"/>
           </w:tcPr>
           <w:p>
             <w:pPr>
@@ -3412,25 +3537,19 @@
                 <w:szCs w:val="32"/>
               </w:rPr>
             </w:pPr>
-          </w:p>
-        </w:tc>
-        <w:tc>
-          <w:tcPr>
-            <w:tcW w:w="2305" w:type="dxa"/>
-          </w:tcPr>
-          <w:p>
-            <w:pPr>
+            <w:r>
               <w:rPr>
                 <w:rFonts w:ascii="EucrosiaUPC" w:hAnsi="EucrosiaUPC" w:cs="EucrosiaUPC"/>
                 <w:sz w:val="32"/>
                 <w:szCs w:val="32"/>
               </w:rPr>
-            </w:pPr>
-          </w:p>
-        </w:tc>
-        <w:tc>
-          <w:tcPr>
-            <w:tcW w:w="2305" w:type="dxa"/>
+              <w:t>{place2}</w:t>
+            </w:r>
+          </w:p>
+        </w:tc>
+        <w:tc>
+          <w:tcPr>
+            <w:tcW w:w="2296" w:type="dxa"/>
           </w:tcPr>
           <w:p>
             <w:pPr>
@@ -3440,194 +3559,50 @@
                 <w:szCs w:val="32"/>
               </w:rPr>
             </w:pPr>
-          </w:p>
-        </w:tc>
-        <w:tc>
-          <w:tcPr>
-            <w:tcW w:w="2305" w:type="dxa"/>
-          </w:tcPr>
-          <w:p>
-            <w:pPr>
+            <w:r>
               <w:rPr>
                 <w:rFonts w:ascii="EucrosiaUPC" w:hAnsi="EucrosiaUPC" w:cs="EucrosiaUPC"/>
                 <w:sz w:val="32"/>
                 <w:szCs w:val="32"/>
               </w:rPr>
-            </w:pPr>
-          </w:p>
-        </w:tc>
-      </w:tr>
-      <w:tr>
-        <w:tc>
-          <w:tcPr>
-            <w:tcW w:w="2304" w:type="dxa"/>
-          </w:tcPr>
-          <w:p>
-            <w:pPr>
+              <w:t>{place</w:t>
+            </w:r>
+            <w:proofErr w:type="gramStart"/>
+            <w:r>
               <w:rPr>
                 <w:rFonts w:ascii="EucrosiaUPC" w:hAnsi="EucrosiaUPC" w:cs="EucrosiaUPC"/>
                 <w:sz w:val="32"/>
                 <w:szCs w:val="32"/>
               </w:rPr>
-            </w:pPr>
-          </w:p>
-        </w:tc>
-        <w:tc>
-          <w:tcPr>
-            <w:tcW w:w="2305" w:type="dxa"/>
-          </w:tcPr>
-          <w:p>
-            <w:pPr>
+              <w:t>3}{</w:t>
+            </w:r>
+            <w:proofErr w:type="gramEnd"/>
+            <w:r>
               <w:rPr>
                 <w:rFonts w:ascii="EucrosiaUPC" w:hAnsi="EucrosiaUPC" w:cs="EucrosiaUPC"/>
                 <w:sz w:val="32"/>
                 <w:szCs w:val="32"/>
               </w:rPr>
-            </w:pPr>
-          </w:p>
-        </w:tc>
-        <w:tc>
-          <w:tcPr>
-            <w:tcW w:w="2305" w:type="dxa"/>
-          </w:tcPr>
-          <w:p>
-            <w:pPr>
+              <w:t>/</w:t>
+            </w:r>
+            <w:proofErr w:type="spellStart"/>
+            <w:r>
               <w:rPr>
                 <w:rFonts w:ascii="EucrosiaUPC" w:hAnsi="EucrosiaUPC" w:cs="EucrosiaUPC"/>
                 <w:sz w:val="32"/>
                 <w:szCs w:val="32"/>
               </w:rPr>
-            </w:pPr>
-          </w:p>
-        </w:tc>
-        <w:tc>
-          <w:tcPr>
-            <w:tcW w:w="2305" w:type="dxa"/>
-          </w:tcPr>
-          <w:p>
-            <w:pPr>
+              <w:t>dataTable</w:t>
+            </w:r>
+            <w:proofErr w:type="spellEnd"/>
+            <w:r>
               <w:rPr>
                 <w:rFonts w:ascii="EucrosiaUPC" w:hAnsi="EucrosiaUPC" w:cs="EucrosiaUPC"/>
                 <w:sz w:val="32"/>
                 <w:szCs w:val="32"/>
               </w:rPr>
-            </w:pPr>
-          </w:p>
-        </w:tc>
-      </w:tr>
-      <w:tr>
-        <w:tc>
-          <w:tcPr>
-            <w:tcW w:w="2304" w:type="dxa"/>
-          </w:tcPr>
-          <w:p>
-            <w:pPr>
-              <w:rPr>
-                <w:rFonts w:ascii="EucrosiaUPC" w:hAnsi="EucrosiaUPC" w:cs="EucrosiaUPC"/>
-                <w:sz w:val="32"/>
-                <w:szCs w:val="32"/>
-              </w:rPr>
-            </w:pPr>
-          </w:p>
-        </w:tc>
-        <w:tc>
-          <w:tcPr>
-            <w:tcW w:w="2305" w:type="dxa"/>
-          </w:tcPr>
-          <w:p>
-            <w:pPr>
-              <w:rPr>
-                <w:rFonts w:ascii="EucrosiaUPC" w:hAnsi="EucrosiaUPC" w:cs="EucrosiaUPC"/>
-                <w:sz w:val="32"/>
-                <w:szCs w:val="32"/>
-              </w:rPr>
-            </w:pPr>
-          </w:p>
-        </w:tc>
-        <w:tc>
-          <w:tcPr>
-            <w:tcW w:w="2305" w:type="dxa"/>
-          </w:tcPr>
-          <w:p>
-            <w:pPr>
-              <w:rPr>
-                <w:rFonts w:ascii="EucrosiaUPC" w:hAnsi="EucrosiaUPC" w:cs="EucrosiaUPC"/>
-                <w:sz w:val="32"/>
-                <w:szCs w:val="32"/>
-              </w:rPr>
-            </w:pPr>
-          </w:p>
-        </w:tc>
-        <w:tc>
-          <w:tcPr>
-            <w:tcW w:w="2305" w:type="dxa"/>
-          </w:tcPr>
-          <w:p>
-            <w:pPr>
-              <w:rPr>
-                <w:rFonts w:ascii="EucrosiaUPC" w:hAnsi="EucrosiaUPC" w:cs="EucrosiaUPC"/>
-                <w:sz w:val="32"/>
-                <w:szCs w:val="32"/>
-              </w:rPr>
-            </w:pPr>
-          </w:p>
-        </w:tc>
-      </w:tr>
-      <w:tr>
-        <w:tc>
-          <w:tcPr>
-            <w:tcW w:w="2304" w:type="dxa"/>
-          </w:tcPr>
-          <w:p>
-            <w:pPr>
-              <w:rPr>
-                <w:rFonts w:ascii="EucrosiaUPC" w:hAnsi="EucrosiaUPC" w:cs="EucrosiaUPC"/>
-                <w:sz w:val="32"/>
-                <w:szCs w:val="32"/>
-              </w:rPr>
-            </w:pPr>
-          </w:p>
-        </w:tc>
-        <w:tc>
-          <w:tcPr>
-            <w:tcW w:w="2305" w:type="dxa"/>
-          </w:tcPr>
-          <w:p>
-            <w:pPr>
-              <w:rPr>
-                <w:rFonts w:ascii="EucrosiaUPC" w:hAnsi="EucrosiaUPC" w:cs="EucrosiaUPC"/>
-                <w:sz w:val="32"/>
-                <w:szCs w:val="32"/>
-              </w:rPr>
-            </w:pPr>
-          </w:p>
-        </w:tc>
-        <w:tc>
-          <w:tcPr>
-            <w:tcW w:w="2305" w:type="dxa"/>
-          </w:tcPr>
-          <w:p>
-            <w:pPr>
-              <w:rPr>
-                <w:rFonts w:ascii="EucrosiaUPC" w:hAnsi="EucrosiaUPC" w:cs="EucrosiaUPC"/>
-                <w:sz w:val="32"/>
-                <w:szCs w:val="32"/>
-              </w:rPr>
-            </w:pPr>
-          </w:p>
-        </w:tc>
-        <w:tc>
-          <w:tcPr>
-            <w:tcW w:w="2305" w:type="dxa"/>
-          </w:tcPr>
-          <w:p>
-            <w:pPr>
-              <w:rPr>
-                <w:rFonts w:ascii="EucrosiaUPC" w:hAnsi="EucrosiaUPC" w:cs="EucrosiaUPC"/>
-                <w:sz w:val="32"/>
-                <w:szCs w:val="32"/>
-              </w:rPr>
-            </w:pPr>
+              <w:t>}</w:t>
+            </w:r>
           </w:p>
         </w:tc>
       </w:tr>
@@ -3770,842 +3745,22 @@
       <w:r>
         <w:rPr>
           <w:rFonts w:ascii="EucrosiaUPC" w:hAnsi="EucrosiaUPC" w:cs="EucrosiaUPC"/>
-          <w:caps/>
-          <w:szCs w:val="32"/>
-          <w:u w:val="dotted"/>
-          <w:cs/>
-        </w:rPr>
-        <w:tab/>
+        </w:rPr>
+        <w:t>{</w:t>
       </w:r>
+      <w:proofErr w:type="spellStart"/>
       <w:r>
         <w:rPr>
           <w:rFonts w:ascii="EucrosiaUPC" w:hAnsi="EucrosiaUPC" w:cs="EucrosiaUPC"/>
-          <w:caps/>
-          <w:szCs w:val="32"/>
-          <w:u w:val="dotted"/>
-          <w:cs/>
-        </w:rPr>
-        <w:tab/>
+        </w:rPr>
+        <w:t>company_facility_not_calculate</w:t>
       </w:r>
+      <w:proofErr w:type="spellEnd"/>
       <w:r>
         <w:rPr>
           <w:rFonts w:ascii="EucrosiaUPC" w:hAnsi="EucrosiaUPC" w:cs="EucrosiaUPC"/>
-          <w:caps/>
-          <w:szCs w:val="32"/>
-          <w:u w:val="dotted"/>
-          <w:cs/>
-        </w:rPr>
-        <w:tab/>
-      </w:r>
-      <w:r>
-        <w:rPr>
-          <w:rFonts w:ascii="EucrosiaUPC" w:hAnsi="EucrosiaUPC" w:cs="EucrosiaUPC"/>
-          <w:caps/>
-          <w:szCs w:val="32"/>
-          <w:u w:val="dotted"/>
-          <w:cs/>
-        </w:rPr>
-        <w:tab/>
-      </w:r>
-      <w:r>
-        <w:rPr>
-          <w:rFonts w:ascii="EucrosiaUPC" w:hAnsi="EucrosiaUPC" w:cs="EucrosiaUPC"/>
-          <w:caps/>
-          <w:szCs w:val="32"/>
-          <w:u w:val="dotted"/>
-          <w:cs/>
-        </w:rPr>
-        <w:tab/>
-      </w:r>
-      <w:r>
-        <w:rPr>
-          <w:rFonts w:ascii="EucrosiaUPC" w:hAnsi="EucrosiaUPC" w:cs="EucrosiaUPC"/>
-          <w:caps/>
-          <w:szCs w:val="32"/>
-          <w:u w:val="dotted"/>
-          <w:cs/>
-        </w:rPr>
-        <w:tab/>
-      </w:r>
-      <w:r>
-        <w:rPr>
-          <w:rFonts w:ascii="EucrosiaUPC" w:hAnsi="EucrosiaUPC" w:cs="EucrosiaUPC"/>
-          <w:caps/>
-          <w:szCs w:val="32"/>
-          <w:u w:val="dotted"/>
-          <w:cs/>
-        </w:rPr>
-        <w:tab/>
-      </w:r>
-      <w:r>
-        <w:rPr>
-          <w:rFonts w:ascii="EucrosiaUPC" w:hAnsi="EucrosiaUPC" w:cs="EucrosiaUPC"/>
-          <w:caps/>
-          <w:szCs w:val="32"/>
-          <w:u w:val="dotted"/>
-          <w:cs/>
-        </w:rPr>
-        <w:tab/>
-      </w:r>
-      <w:r>
-        <w:rPr>
-          <w:rFonts w:ascii="EucrosiaUPC" w:hAnsi="EucrosiaUPC" w:cs="EucrosiaUPC"/>
-          <w:caps/>
-          <w:szCs w:val="32"/>
-          <w:u w:val="dotted"/>
-          <w:cs/>
-        </w:rPr>
-        <w:tab/>
-      </w:r>
-      <w:r>
-        <w:rPr>
-          <w:rFonts w:ascii="EucrosiaUPC" w:hAnsi="EucrosiaUPC" w:cs="EucrosiaUPC"/>
-          <w:caps/>
-          <w:szCs w:val="32"/>
-          <w:u w:val="dotted"/>
-          <w:cs/>
-        </w:rPr>
-        <w:tab/>
-      </w:r>
-      <w:r>
-        <w:rPr>
-          <w:rFonts w:ascii="EucrosiaUPC" w:hAnsi="EucrosiaUPC" w:cs="EucrosiaUPC"/>
-          <w:caps/>
-          <w:szCs w:val="32"/>
-          <w:u w:val="dotted"/>
-          <w:cs/>
-        </w:rPr>
-        <w:tab/>
-      </w:r>
-      <w:r>
-        <w:rPr>
-          <w:rFonts w:ascii="EucrosiaUPC" w:hAnsi="EucrosiaUPC" w:cs="EucrosiaUPC"/>
-          <w:caps/>
-          <w:szCs w:val="32"/>
-          <w:u w:val="dotted"/>
-          <w:cs/>
-        </w:rPr>
-        <w:tab/>
-      </w:r>
-      <w:r>
-        <w:rPr>
-          <w:rFonts w:ascii="EucrosiaUPC" w:hAnsi="EucrosiaUPC" w:cs="EucrosiaUPC"/>
-          <w:caps/>
-          <w:szCs w:val="32"/>
-          <w:u w:val="dotted"/>
-          <w:cs/>
-        </w:rPr>
-        <w:tab/>
-      </w:r>
-      <w:r>
-        <w:rPr>
-          <w:rFonts w:ascii="EucrosiaUPC" w:hAnsi="EucrosiaUPC" w:cs="EucrosiaUPC"/>
-          <w:caps/>
-          <w:szCs w:val="32"/>
-          <w:u w:val="dotted"/>
-          <w:cs/>
-        </w:rPr>
-        <w:tab/>
-      </w:r>
-      <w:r>
-        <w:rPr>
-          <w:rFonts w:ascii="EucrosiaUPC" w:hAnsi="EucrosiaUPC" w:cs="EucrosiaUPC"/>
-          <w:caps/>
-          <w:szCs w:val="32"/>
-          <w:u w:val="dotted"/>
-          <w:cs/>
-        </w:rPr>
-        <w:tab/>
-      </w:r>
-      <w:r>
-        <w:rPr>
-          <w:rFonts w:ascii="EucrosiaUPC" w:hAnsi="EucrosiaUPC" w:cs="EucrosiaUPC"/>
-          <w:caps/>
-          <w:szCs w:val="32"/>
-          <w:u w:val="dotted"/>
-          <w:cs/>
-        </w:rPr>
-        <w:tab/>
-      </w:r>
-      <w:r>
-        <w:rPr>
-          <w:rFonts w:ascii="EucrosiaUPC" w:hAnsi="EucrosiaUPC" w:cs="EucrosiaUPC"/>
-          <w:caps/>
-          <w:szCs w:val="32"/>
-          <w:u w:val="dotted"/>
-          <w:cs/>
-        </w:rPr>
-        <w:tab/>
-      </w:r>
-      <w:r>
-        <w:rPr>
-          <w:rFonts w:ascii="EucrosiaUPC" w:hAnsi="EucrosiaUPC" w:cs="EucrosiaUPC"/>
-          <w:caps/>
-          <w:szCs w:val="32"/>
-          <w:u w:val="dotted"/>
-          <w:cs/>
-        </w:rPr>
-        <w:tab/>
-      </w:r>
-      <w:r>
-        <w:rPr>
-          <w:rFonts w:ascii="EucrosiaUPC" w:hAnsi="EucrosiaUPC" w:cs="EucrosiaUPC"/>
-          <w:caps/>
-          <w:szCs w:val="32"/>
-          <w:u w:val="dotted"/>
-          <w:cs/>
-        </w:rPr>
-        <w:tab/>
-      </w:r>
-      <w:r>
-        <w:rPr>
-          <w:rFonts w:ascii="EucrosiaUPC" w:hAnsi="EucrosiaUPC" w:cs="EucrosiaUPC"/>
-          <w:caps/>
-          <w:szCs w:val="32"/>
-          <w:u w:val="dotted"/>
-          <w:cs/>
-        </w:rPr>
-        <w:tab/>
-      </w:r>
-      <w:r>
-        <w:rPr>
-          <w:rFonts w:ascii="EucrosiaUPC" w:hAnsi="EucrosiaUPC" w:cs="EucrosiaUPC"/>
-          <w:caps/>
-          <w:szCs w:val="32"/>
-          <w:u w:val="dotted"/>
-          <w:cs/>
-        </w:rPr>
-        <w:tab/>
-      </w:r>
-      <w:r>
-        <w:rPr>
-          <w:rFonts w:ascii="EucrosiaUPC" w:hAnsi="EucrosiaUPC" w:cs="EucrosiaUPC"/>
-          <w:caps/>
-          <w:szCs w:val="32"/>
-          <w:u w:val="dotted"/>
-          <w:cs/>
-        </w:rPr>
-        <w:tab/>
-      </w:r>
-      <w:r>
-        <w:rPr>
-          <w:rFonts w:ascii="EucrosiaUPC" w:hAnsi="EucrosiaUPC" w:cs="EucrosiaUPC"/>
-          <w:caps/>
-          <w:szCs w:val="32"/>
-          <w:u w:val="dotted"/>
-          <w:cs/>
-        </w:rPr>
-        <w:tab/>
-      </w:r>
-      <w:r>
-        <w:rPr>
-          <w:rFonts w:ascii="EucrosiaUPC" w:hAnsi="EucrosiaUPC" w:cs="EucrosiaUPC"/>
-          <w:caps/>
-          <w:szCs w:val="32"/>
-          <w:u w:val="dotted"/>
-          <w:cs/>
-        </w:rPr>
-        <w:tab/>
-      </w:r>
-      <w:r>
-        <w:rPr>
-          <w:rFonts w:ascii="EucrosiaUPC" w:hAnsi="EucrosiaUPC" w:cs="EucrosiaUPC"/>
-          <w:caps/>
-          <w:szCs w:val="32"/>
-          <w:u w:val="dotted"/>
-          <w:cs/>
-        </w:rPr>
-        <w:tab/>
-      </w:r>
-      <w:r>
-        <w:rPr>
-          <w:rFonts w:ascii="EucrosiaUPC" w:hAnsi="EucrosiaUPC" w:cs="EucrosiaUPC"/>
-          <w:caps/>
-          <w:szCs w:val="32"/>
-          <w:u w:val="dotted"/>
-          <w:cs/>
-        </w:rPr>
-        <w:tab/>
-      </w:r>
-      <w:r>
-        <w:rPr>
-          <w:rFonts w:ascii="EucrosiaUPC" w:hAnsi="EucrosiaUPC" w:cs="EucrosiaUPC"/>
-          <w:caps/>
-          <w:szCs w:val="32"/>
-          <w:u w:val="dotted"/>
-          <w:cs/>
-        </w:rPr>
-        <w:tab/>
-      </w:r>
-      <w:r>
-        <w:rPr>
-          <w:rFonts w:ascii="EucrosiaUPC" w:hAnsi="EucrosiaUPC" w:cs="EucrosiaUPC"/>
-          <w:caps/>
-          <w:szCs w:val="32"/>
-          <w:u w:val="dotted"/>
-          <w:cs/>
-        </w:rPr>
-        <w:tab/>
-      </w:r>
-      <w:r>
-        <w:rPr>
-          <w:rFonts w:ascii="EucrosiaUPC" w:hAnsi="EucrosiaUPC" w:cs="EucrosiaUPC"/>
-          <w:caps/>
-          <w:szCs w:val="32"/>
-          <w:u w:val="dotted"/>
-          <w:cs/>
-        </w:rPr>
-        <w:tab/>
-      </w:r>
-      <w:r>
-        <w:rPr>
-          <w:rFonts w:ascii="EucrosiaUPC" w:hAnsi="EucrosiaUPC" w:cs="EucrosiaUPC"/>
-          <w:caps/>
-          <w:szCs w:val="32"/>
-          <w:u w:val="dotted"/>
-          <w:cs/>
-        </w:rPr>
-        <w:tab/>
-      </w:r>
-      <w:r>
-        <w:rPr>
-          <w:rFonts w:ascii="EucrosiaUPC" w:hAnsi="EucrosiaUPC" w:cs="EucrosiaUPC"/>
-          <w:caps/>
-          <w:szCs w:val="32"/>
-          <w:u w:val="dotted"/>
-          <w:cs/>
-        </w:rPr>
-        <w:tab/>
-      </w:r>
-      <w:r>
-        <w:rPr>
-          <w:rFonts w:ascii="EucrosiaUPC" w:hAnsi="EucrosiaUPC" w:cs="EucrosiaUPC"/>
-          <w:caps/>
-          <w:szCs w:val="32"/>
-          <w:u w:val="dotted"/>
-          <w:cs/>
-        </w:rPr>
-        <w:tab/>
-      </w:r>
-      <w:r>
-        <w:rPr>
-          <w:rFonts w:ascii="EucrosiaUPC" w:hAnsi="EucrosiaUPC" w:cs="EucrosiaUPC"/>
-          <w:caps/>
-          <w:szCs w:val="32"/>
-          <w:u w:val="dotted"/>
-          <w:cs/>
-        </w:rPr>
-        <w:tab/>
-      </w:r>
-      <w:r>
-        <w:rPr>
-          <w:rFonts w:ascii="EucrosiaUPC" w:hAnsi="EucrosiaUPC" w:cs="EucrosiaUPC"/>
-          <w:caps/>
-          <w:szCs w:val="32"/>
-          <w:u w:val="dotted"/>
-          <w:cs/>
-        </w:rPr>
-        <w:tab/>
-      </w:r>
-      <w:r>
-        <w:rPr>
-          <w:rFonts w:ascii="EucrosiaUPC" w:hAnsi="EucrosiaUPC" w:cs="EucrosiaUPC"/>
-          <w:caps/>
-          <w:szCs w:val="32"/>
-          <w:u w:val="dotted"/>
-          <w:cs/>
-        </w:rPr>
-        <w:tab/>
-      </w:r>
-      <w:r>
-        <w:rPr>
-          <w:rFonts w:ascii="EucrosiaUPC" w:hAnsi="EucrosiaUPC" w:cs="EucrosiaUPC"/>
-          <w:caps/>
-          <w:szCs w:val="32"/>
-          <w:u w:val="dotted"/>
-          <w:cs/>
-        </w:rPr>
-        <w:tab/>
-      </w:r>
-      <w:r>
-        <w:rPr>
-          <w:rFonts w:ascii="EucrosiaUPC" w:hAnsi="EucrosiaUPC" w:cs="EucrosiaUPC"/>
-          <w:caps/>
-          <w:szCs w:val="32"/>
-          <w:u w:val="dotted"/>
-          <w:cs/>
-        </w:rPr>
-        <w:tab/>
-      </w:r>
-      <w:r>
-        <w:rPr>
-          <w:rFonts w:ascii="EucrosiaUPC" w:hAnsi="EucrosiaUPC" w:cs="EucrosiaUPC"/>
-          <w:caps/>
-          <w:szCs w:val="32"/>
-          <w:u w:val="dotted"/>
-          <w:cs/>
-        </w:rPr>
-        <w:tab/>
-      </w:r>
-      <w:r>
-        <w:rPr>
-          <w:rFonts w:ascii="EucrosiaUPC" w:hAnsi="EucrosiaUPC" w:cs="EucrosiaUPC"/>
-          <w:caps/>
-          <w:szCs w:val="32"/>
-          <w:u w:val="dotted"/>
-          <w:cs/>
-        </w:rPr>
-        <w:tab/>
-      </w:r>
-      <w:r>
-        <w:rPr>
-          <w:rFonts w:ascii="EucrosiaUPC" w:hAnsi="EucrosiaUPC" w:cs="EucrosiaUPC"/>
-          <w:caps/>
-          <w:szCs w:val="32"/>
-          <w:u w:val="dotted"/>
-          <w:cs/>
-        </w:rPr>
-        <w:tab/>
-      </w:r>
-      <w:r>
-        <w:rPr>
-          <w:rFonts w:ascii="EucrosiaUPC" w:hAnsi="EucrosiaUPC" w:cs="EucrosiaUPC"/>
-          <w:caps/>
-          <w:szCs w:val="32"/>
-          <w:u w:val="dotted"/>
-          <w:cs/>
-        </w:rPr>
-        <w:tab/>
-      </w:r>
-      <w:r>
-        <w:rPr>
-          <w:rFonts w:ascii="EucrosiaUPC" w:hAnsi="EucrosiaUPC" w:cs="EucrosiaUPC"/>
-          <w:caps/>
-          <w:szCs w:val="32"/>
-          <w:u w:val="dotted"/>
-          <w:cs/>
-        </w:rPr>
-        <w:tab/>
-      </w:r>
-      <w:r>
-        <w:rPr>
-          <w:rFonts w:ascii="EucrosiaUPC" w:hAnsi="EucrosiaUPC" w:cs="EucrosiaUPC"/>
-          <w:caps/>
-          <w:szCs w:val="32"/>
-          <w:u w:val="dotted"/>
-          <w:cs/>
-        </w:rPr>
-        <w:tab/>
-      </w:r>
-      <w:r>
-        <w:rPr>
-          <w:rFonts w:ascii="EucrosiaUPC" w:hAnsi="EucrosiaUPC" w:cs="EucrosiaUPC"/>
-          <w:caps/>
-          <w:szCs w:val="32"/>
-          <w:u w:val="dotted"/>
-          <w:cs/>
-        </w:rPr>
-        <w:tab/>
-      </w:r>
-      <w:r>
-        <w:rPr>
-          <w:rFonts w:ascii="EucrosiaUPC" w:hAnsi="EucrosiaUPC" w:cs="EucrosiaUPC"/>
-          <w:caps/>
-          <w:szCs w:val="32"/>
-          <w:u w:val="dotted"/>
-          <w:cs/>
-        </w:rPr>
-        <w:tab/>
-      </w:r>
-      <w:r>
-        <w:rPr>
-          <w:rFonts w:ascii="EucrosiaUPC" w:hAnsi="EucrosiaUPC" w:cs="EucrosiaUPC"/>
-          <w:caps/>
-          <w:szCs w:val="32"/>
-          <w:u w:val="dotted"/>
-          <w:cs/>
-        </w:rPr>
-        <w:tab/>
-      </w:r>
-      <w:r>
-        <w:rPr>
-          <w:rFonts w:ascii="EucrosiaUPC" w:hAnsi="EucrosiaUPC" w:cs="EucrosiaUPC"/>
-          <w:caps/>
-          <w:szCs w:val="32"/>
-          <w:u w:val="dotted"/>
-          <w:cs/>
-        </w:rPr>
-        <w:tab/>
-      </w:r>
-      <w:r>
-        <w:rPr>
-          <w:rFonts w:ascii="EucrosiaUPC" w:hAnsi="EucrosiaUPC" w:cs="EucrosiaUPC"/>
-          <w:caps/>
-          <w:szCs w:val="32"/>
-          <w:u w:val="dotted"/>
-          <w:cs/>
-        </w:rPr>
-        <w:tab/>
-      </w:r>
-      <w:r>
-        <w:rPr>
-          <w:rFonts w:ascii="EucrosiaUPC" w:hAnsi="EucrosiaUPC" w:cs="EucrosiaUPC"/>
-          <w:caps/>
-          <w:szCs w:val="32"/>
-          <w:u w:val="dotted"/>
-          <w:cs/>
-        </w:rPr>
-        <w:tab/>
-      </w:r>
-      <w:r>
-        <w:rPr>
-          <w:rFonts w:ascii="EucrosiaUPC" w:hAnsi="EucrosiaUPC" w:cs="EucrosiaUPC"/>
-          <w:caps/>
-          <w:szCs w:val="32"/>
-          <w:u w:val="dotted"/>
-          <w:cs/>
-        </w:rPr>
-        <w:tab/>
-      </w:r>
-      <w:r>
-        <w:rPr>
-          <w:rFonts w:ascii="EucrosiaUPC" w:hAnsi="EucrosiaUPC" w:cs="EucrosiaUPC"/>
-          <w:caps/>
-          <w:szCs w:val="32"/>
-          <w:u w:val="dotted"/>
-          <w:cs/>
-        </w:rPr>
-        <w:tab/>
-      </w:r>
-      <w:r>
-        <w:rPr>
-          <w:rFonts w:ascii="EucrosiaUPC" w:hAnsi="EucrosiaUPC" w:cs="EucrosiaUPC"/>
-          <w:caps/>
-          <w:szCs w:val="32"/>
-          <w:u w:val="dotted"/>
-          <w:cs/>
-        </w:rPr>
-        <w:tab/>
-      </w:r>
-      <w:r>
-        <w:rPr>
-          <w:rFonts w:ascii="EucrosiaUPC" w:hAnsi="EucrosiaUPC" w:cs="EucrosiaUPC"/>
-          <w:caps/>
-          <w:szCs w:val="32"/>
-          <w:u w:val="dotted"/>
-          <w:cs/>
-        </w:rPr>
-        <w:tab/>
-      </w:r>
-      <w:r>
-        <w:rPr>
-          <w:rFonts w:ascii="EucrosiaUPC" w:hAnsi="EucrosiaUPC" w:cs="EucrosiaUPC"/>
-          <w:caps/>
-          <w:szCs w:val="32"/>
-          <w:u w:val="dotted"/>
-          <w:cs/>
-        </w:rPr>
-        <w:tab/>
-      </w:r>
-      <w:r>
-        <w:rPr>
-          <w:rFonts w:ascii="EucrosiaUPC" w:hAnsi="EucrosiaUPC" w:cs="EucrosiaUPC"/>
-          <w:caps/>
-          <w:szCs w:val="32"/>
-          <w:u w:val="dotted"/>
-          <w:cs/>
-        </w:rPr>
-        <w:tab/>
-      </w:r>
-      <w:r>
-        <w:rPr>
-          <w:rFonts w:ascii="EucrosiaUPC" w:hAnsi="EucrosiaUPC" w:cs="EucrosiaUPC"/>
-          <w:caps/>
-          <w:szCs w:val="32"/>
-          <w:u w:val="dotted"/>
-          <w:cs/>
-        </w:rPr>
-        <w:tab/>
-      </w:r>
-      <w:r>
-        <w:rPr>
-          <w:rFonts w:ascii="EucrosiaUPC" w:hAnsi="EucrosiaUPC" w:cs="EucrosiaUPC"/>
-          <w:caps/>
-          <w:szCs w:val="32"/>
-          <w:u w:val="dotted"/>
-          <w:cs/>
-        </w:rPr>
-        <w:tab/>
-      </w:r>
-      <w:r>
-        <w:rPr>
-          <w:rFonts w:ascii="EucrosiaUPC" w:hAnsi="EucrosiaUPC" w:cs="EucrosiaUPC"/>
-          <w:caps/>
-          <w:szCs w:val="32"/>
-          <w:u w:val="dotted"/>
-          <w:cs/>
-        </w:rPr>
-        <w:tab/>
-      </w:r>
-      <w:r>
-        <w:rPr>
-          <w:rFonts w:ascii="EucrosiaUPC" w:hAnsi="EucrosiaUPC" w:cs="EucrosiaUPC"/>
-          <w:caps/>
-          <w:szCs w:val="32"/>
-          <w:u w:val="dotted"/>
-          <w:cs/>
-        </w:rPr>
-        <w:tab/>
-      </w:r>
-      <w:r>
-        <w:rPr>
-          <w:rFonts w:ascii="EucrosiaUPC" w:hAnsi="EucrosiaUPC" w:cs="EucrosiaUPC"/>
-          <w:caps/>
-          <w:szCs w:val="32"/>
-          <w:u w:val="dotted"/>
-          <w:cs/>
-        </w:rPr>
-        <w:tab/>
-      </w:r>
-      <w:r>
-        <w:rPr>
-          <w:rFonts w:ascii="EucrosiaUPC" w:hAnsi="EucrosiaUPC" w:cs="EucrosiaUPC"/>
-          <w:caps/>
-          <w:szCs w:val="32"/>
-          <w:u w:val="dotted"/>
-          <w:cs/>
-        </w:rPr>
-        <w:tab/>
-      </w:r>
-      <w:r>
-        <w:rPr>
-          <w:rFonts w:ascii="EucrosiaUPC" w:hAnsi="EucrosiaUPC" w:cs="EucrosiaUPC"/>
-          <w:caps/>
-          <w:szCs w:val="32"/>
-          <w:u w:val="dotted"/>
-          <w:cs/>
-        </w:rPr>
-        <w:tab/>
-      </w:r>
-      <w:r>
-        <w:rPr>
-          <w:rFonts w:ascii="EucrosiaUPC" w:hAnsi="EucrosiaUPC" w:cs="EucrosiaUPC"/>
-          <w:caps/>
-          <w:szCs w:val="32"/>
-          <w:u w:val="dotted"/>
-          <w:cs/>
-        </w:rPr>
-        <w:tab/>
-      </w:r>
-      <w:r>
-        <w:rPr>
-          <w:rFonts w:ascii="EucrosiaUPC" w:hAnsi="EucrosiaUPC" w:cs="EucrosiaUPC"/>
-          <w:caps/>
-          <w:szCs w:val="32"/>
-          <w:u w:val="dotted"/>
-          <w:cs/>
-        </w:rPr>
-        <w:tab/>
-      </w:r>
-      <w:r>
-        <w:rPr>
-          <w:rFonts w:ascii="EucrosiaUPC" w:hAnsi="EucrosiaUPC" w:cs="EucrosiaUPC"/>
-          <w:caps/>
-          <w:szCs w:val="32"/>
-          <w:u w:val="dotted"/>
-          <w:cs/>
-        </w:rPr>
-        <w:tab/>
-      </w:r>
-      <w:r>
-        <w:rPr>
-          <w:rFonts w:ascii="EucrosiaUPC" w:hAnsi="EucrosiaUPC" w:cs="EucrosiaUPC"/>
-          <w:caps/>
-          <w:szCs w:val="32"/>
-          <w:u w:val="dotted"/>
-          <w:cs/>
-        </w:rPr>
-        <w:tab/>
-      </w:r>
-      <w:r>
-        <w:rPr>
-          <w:rFonts w:ascii="EucrosiaUPC" w:hAnsi="EucrosiaUPC" w:cs="EucrosiaUPC"/>
-          <w:caps/>
-          <w:szCs w:val="32"/>
-          <w:u w:val="dotted"/>
-          <w:cs/>
-        </w:rPr>
-        <w:tab/>
-      </w:r>
-      <w:r>
-        <w:rPr>
-          <w:rFonts w:ascii="EucrosiaUPC" w:hAnsi="EucrosiaUPC" w:cs="EucrosiaUPC"/>
-          <w:caps/>
-          <w:szCs w:val="32"/>
-          <w:u w:val="dotted"/>
-          <w:cs/>
-        </w:rPr>
-        <w:tab/>
-      </w:r>
-      <w:r>
-        <w:rPr>
-          <w:rFonts w:ascii="EucrosiaUPC" w:hAnsi="EucrosiaUPC" w:cs="EucrosiaUPC"/>
-          <w:caps/>
-          <w:szCs w:val="32"/>
-          <w:u w:val="dotted"/>
-          <w:cs/>
-        </w:rPr>
-        <w:tab/>
-      </w:r>
-      <w:r>
-        <w:rPr>
-          <w:rFonts w:ascii="EucrosiaUPC" w:hAnsi="EucrosiaUPC" w:cs="EucrosiaUPC"/>
-          <w:caps/>
-          <w:szCs w:val="32"/>
-          <w:u w:val="dotted"/>
-          <w:cs/>
-        </w:rPr>
-        <w:tab/>
-      </w:r>
-      <w:r>
-        <w:rPr>
-          <w:rFonts w:ascii="EucrosiaUPC" w:hAnsi="EucrosiaUPC" w:cs="EucrosiaUPC"/>
-          <w:caps/>
-          <w:szCs w:val="32"/>
-          <w:u w:val="dotted"/>
-          <w:cs/>
-        </w:rPr>
-        <w:tab/>
-      </w:r>
-      <w:r>
-        <w:rPr>
-          <w:rFonts w:ascii="EucrosiaUPC" w:hAnsi="EucrosiaUPC" w:cs="EucrosiaUPC"/>
-          <w:caps/>
-          <w:szCs w:val="32"/>
-          <w:u w:val="dotted"/>
-          <w:cs/>
-        </w:rPr>
-        <w:tab/>
-      </w:r>
-      <w:r>
-        <w:rPr>
-          <w:rFonts w:ascii="EucrosiaUPC" w:hAnsi="EucrosiaUPC" w:cs="EucrosiaUPC"/>
-          <w:caps/>
-          <w:szCs w:val="32"/>
-          <w:u w:val="dotted"/>
-          <w:cs/>
-        </w:rPr>
-        <w:tab/>
-      </w:r>
-      <w:r>
-        <w:rPr>
-          <w:rFonts w:ascii="EucrosiaUPC" w:hAnsi="EucrosiaUPC" w:cs="EucrosiaUPC"/>
-          <w:caps/>
-          <w:szCs w:val="32"/>
-          <w:u w:val="dotted"/>
-          <w:cs/>
-        </w:rPr>
-        <w:tab/>
-      </w:r>
-      <w:r>
-        <w:rPr>
-          <w:rFonts w:ascii="EucrosiaUPC" w:hAnsi="EucrosiaUPC" w:cs="EucrosiaUPC"/>
-          <w:caps/>
-          <w:szCs w:val="32"/>
-          <w:u w:val="dotted"/>
-          <w:cs/>
-        </w:rPr>
-        <w:tab/>
-      </w:r>
-      <w:r>
-        <w:rPr>
-          <w:rFonts w:ascii="EucrosiaUPC" w:hAnsi="EucrosiaUPC" w:cs="EucrosiaUPC"/>
-          <w:caps/>
-          <w:szCs w:val="32"/>
-          <w:u w:val="dotted"/>
-          <w:cs/>
-        </w:rPr>
-        <w:tab/>
-      </w:r>
-      <w:r>
-        <w:rPr>
-          <w:rFonts w:ascii="EucrosiaUPC" w:hAnsi="EucrosiaUPC" w:cs="EucrosiaUPC"/>
-          <w:caps/>
-          <w:szCs w:val="32"/>
-          <w:u w:val="dotted"/>
-          <w:cs/>
-        </w:rPr>
-        <w:tab/>
-      </w:r>
-      <w:r>
-        <w:rPr>
-          <w:rFonts w:ascii="EucrosiaUPC" w:hAnsi="EucrosiaUPC" w:cs="EucrosiaUPC"/>
-          <w:caps/>
-          <w:szCs w:val="32"/>
-          <w:u w:val="dotted"/>
-          <w:cs/>
-        </w:rPr>
-        <w:tab/>
-      </w:r>
-      <w:r>
-        <w:rPr>
-          <w:rFonts w:ascii="EucrosiaUPC" w:hAnsi="EucrosiaUPC" w:cs="EucrosiaUPC"/>
-          <w:caps/>
-          <w:szCs w:val="32"/>
-          <w:u w:val="dotted"/>
-          <w:cs/>
-        </w:rPr>
-        <w:tab/>
-      </w:r>
-      <w:r>
-        <w:rPr>
-          <w:rFonts w:ascii="EucrosiaUPC" w:hAnsi="EucrosiaUPC" w:cs="EucrosiaUPC"/>
-          <w:caps/>
-          <w:szCs w:val="32"/>
-          <w:u w:val="dotted"/>
-          <w:cs/>
-        </w:rPr>
-        <w:tab/>
-      </w:r>
-      <w:r>
-        <w:rPr>
-          <w:rFonts w:ascii="EucrosiaUPC" w:hAnsi="EucrosiaUPC" w:cs="EucrosiaUPC"/>
-          <w:caps/>
-          <w:szCs w:val="32"/>
-          <w:u w:val="dotted"/>
-          <w:cs/>
-        </w:rPr>
-        <w:tab/>
-      </w:r>
-      <w:r>
-        <w:rPr>
-          <w:rFonts w:ascii="EucrosiaUPC" w:hAnsi="EucrosiaUPC" w:cs="EucrosiaUPC"/>
-          <w:caps/>
-          <w:szCs w:val="32"/>
-          <w:u w:val="dotted"/>
-          <w:cs/>
-        </w:rPr>
-        <w:tab/>
-      </w:r>
-      <w:r>
-        <w:rPr>
-          <w:rFonts w:ascii="EucrosiaUPC" w:hAnsi="EucrosiaUPC" w:cs="EucrosiaUPC"/>
-          <w:caps/>
-          <w:szCs w:val="32"/>
-          <w:u w:val="dotted"/>
-          <w:cs/>
-        </w:rPr>
-        <w:tab/>
-      </w:r>
-      <w:r>
-        <w:rPr>
-          <w:rFonts w:ascii="EucrosiaUPC" w:hAnsi="EucrosiaUPC" w:cs="EucrosiaUPC"/>
-          <w:caps/>
-          <w:szCs w:val="32"/>
-          <w:u w:val="dotted"/>
-          <w:cs/>
-        </w:rPr>
-        <w:tab/>
+        </w:rPr>
+        <w:t>}</w:t>
       </w:r>
     </w:p>
     <w:p>
@@ -4718,7 +3873,6 @@
         <w:pStyle w:val="Heading2"/>
       </w:pPr>
       <w:r>
-        <w:lastRenderedPageBreak/>
         <w:t>3</w:t>
       </w:r>
       <w:r>
@@ -5945,12 +5099,23 @@
                 <w:sz w:val="28"/>
               </w:rPr>
             </w:pPr>
-          </w:p>
-        </w:tc>
-        <w:tc>
-          <w:tcPr>
-            <w:tcW w:w="1074" w:type="pct"/>
-          </w:tcPr>
+            <w:r>
+              <w:rPr>
+                <w:rFonts w:ascii="EucrosiaUPC" w:hAnsi="EucrosiaUPC" w:cs="EucrosiaUPC"/>
+                <w:sz w:val="28"/>
+              </w:rPr>
+              <w:t>{</w:t>
+            </w:r>
+            <w:proofErr w:type="spellStart"/>
+            <w:r>
+              <w:rPr>
+                <w:rFonts w:ascii="EucrosiaUPC" w:hAnsi="EucrosiaUPC" w:cs="EucrosiaUPC"/>
+                <w:sz w:val="28"/>
+              </w:rPr>
+              <w:t>listItemFormatted</w:t>
+            </w:r>
+            <w:proofErr w:type="spellEnd"/>
+          </w:p>
           <w:p>
             <w:pPr>
               <w:tabs>
@@ -5962,86 +5127,18 @@
                 <w:sz w:val="28"/>
               </w:rPr>
             </w:pPr>
-          </w:p>
-        </w:tc>
-        <w:tc>
-          <w:tcPr>
-            <w:tcW w:w="586" w:type="pct"/>
-          </w:tcPr>
-          <w:p>
-            <w:pPr>
-              <w:spacing w:line="276" w:lineRule="auto"/>
-              <w:jc w:val="thaiDistribute"/>
-              <w:rPr>
-                <w:rFonts w:ascii="EucrosiaUPC" w:hAnsi="EucrosiaUPC" w:cs="EucrosiaUPC"/>
-                <w:sz w:val="28"/>
-              </w:rPr>
-            </w:pPr>
-          </w:p>
-        </w:tc>
-        <w:tc>
-          <w:tcPr>
-            <w:tcW w:w="879" w:type="pct"/>
-          </w:tcPr>
-          <w:p>
-            <w:pPr>
-              <w:spacing w:line="276" w:lineRule="auto"/>
-              <w:jc w:val="thaiDistribute"/>
-              <w:rPr>
-                <w:rFonts w:ascii="EucrosiaUPC" w:hAnsi="EucrosiaUPC" w:cs="EucrosiaUPC"/>
-                <w:sz w:val="28"/>
-              </w:rPr>
-            </w:pPr>
-          </w:p>
-        </w:tc>
-        <w:tc>
-          <w:tcPr>
-            <w:tcW w:w="488" w:type="pct"/>
-          </w:tcPr>
-          <w:p>
-            <w:pPr>
-              <w:jc w:val="thaiDistribute"/>
-              <w:rPr>
-                <w:rFonts w:ascii="EucrosiaUPC" w:hAnsi="EucrosiaUPC" w:cs="EucrosiaUPC"/>
-                <w:sz w:val="28"/>
-              </w:rPr>
-            </w:pPr>
-          </w:p>
-        </w:tc>
-        <w:tc>
-          <w:tcPr>
-            <w:tcW w:w="586" w:type="pct"/>
-          </w:tcPr>
-          <w:p>
-            <w:pPr>
-              <w:jc w:val="thaiDistribute"/>
-              <w:rPr>
-                <w:rFonts w:ascii="EucrosiaUPC" w:hAnsi="EucrosiaUPC" w:cs="EucrosiaUPC"/>
-                <w:sz w:val="28"/>
-              </w:rPr>
-            </w:pPr>
-          </w:p>
-        </w:tc>
-        <w:tc>
-          <w:tcPr>
-            <w:tcW w:w="840" w:type="pct"/>
-          </w:tcPr>
-          <w:p>
-            <w:pPr>
-              <w:spacing w:line="276" w:lineRule="auto"/>
-              <w:jc w:val="thaiDistribute"/>
-              <w:rPr>
-                <w:rFonts w:ascii="EucrosiaUPC" w:hAnsi="EucrosiaUPC" w:cs="EucrosiaUPC"/>
-                <w:sz w:val="28"/>
-              </w:rPr>
-            </w:pPr>
-          </w:p>
-        </w:tc>
-      </w:tr>
-      <w:tr>
-        <w:tc>
-          <w:tcPr>
-            <w:tcW w:w="547" w:type="pct"/>
+            <w:r>
+              <w:rPr>
+                <w:rFonts w:ascii="EucrosiaUPC" w:hAnsi="EucrosiaUPC" w:cs="EucrosiaUPC"/>
+                <w:sz w:val="28"/>
+              </w:rPr>
+              <w:t>}</w:t>
+            </w:r>
+          </w:p>
+        </w:tc>
+        <w:tc>
+          <w:tcPr>
+            <w:tcW w:w="1074" w:type="pct"/>
           </w:tcPr>
           <w:p>
             <w:pPr>
@@ -6058,7 +5155,82 @@
         </w:tc>
         <w:tc>
           <w:tcPr>
-            <w:tcW w:w="1074" w:type="pct"/>
+            <w:tcW w:w="586" w:type="pct"/>
+          </w:tcPr>
+          <w:p>
+            <w:pPr>
+              <w:spacing w:line="276" w:lineRule="auto"/>
+              <w:jc w:val="thaiDistribute"/>
+              <w:rPr>
+                <w:rFonts w:ascii="EucrosiaUPC" w:hAnsi="EucrosiaUPC" w:cs="EucrosiaUPC"/>
+                <w:sz w:val="28"/>
+              </w:rPr>
+            </w:pPr>
+          </w:p>
+        </w:tc>
+        <w:tc>
+          <w:tcPr>
+            <w:tcW w:w="879" w:type="pct"/>
+          </w:tcPr>
+          <w:p>
+            <w:pPr>
+              <w:spacing w:line="276" w:lineRule="auto"/>
+              <w:jc w:val="thaiDistribute"/>
+              <w:rPr>
+                <w:rFonts w:ascii="EucrosiaUPC" w:hAnsi="EucrosiaUPC" w:cs="EucrosiaUPC"/>
+                <w:sz w:val="28"/>
+              </w:rPr>
+            </w:pPr>
+          </w:p>
+        </w:tc>
+        <w:tc>
+          <w:tcPr>
+            <w:tcW w:w="488" w:type="pct"/>
+          </w:tcPr>
+          <w:p>
+            <w:pPr>
+              <w:jc w:val="thaiDistribute"/>
+              <w:rPr>
+                <w:rFonts w:ascii="EucrosiaUPC" w:hAnsi="EucrosiaUPC" w:cs="EucrosiaUPC"/>
+                <w:sz w:val="28"/>
+              </w:rPr>
+            </w:pPr>
+          </w:p>
+        </w:tc>
+        <w:tc>
+          <w:tcPr>
+            <w:tcW w:w="586" w:type="pct"/>
+          </w:tcPr>
+          <w:p>
+            <w:pPr>
+              <w:jc w:val="thaiDistribute"/>
+              <w:rPr>
+                <w:rFonts w:ascii="EucrosiaUPC" w:hAnsi="EucrosiaUPC" w:cs="EucrosiaUPC"/>
+                <w:sz w:val="28"/>
+              </w:rPr>
+            </w:pPr>
+          </w:p>
+        </w:tc>
+        <w:tc>
+          <w:tcPr>
+            <w:tcW w:w="840" w:type="pct"/>
+          </w:tcPr>
+          <w:p>
+            <w:pPr>
+              <w:spacing w:line="276" w:lineRule="auto"/>
+              <w:jc w:val="thaiDistribute"/>
+              <w:rPr>
+                <w:rFonts w:ascii="EucrosiaUPC" w:hAnsi="EucrosiaUPC" w:cs="EucrosiaUPC"/>
+                <w:sz w:val="28"/>
+              </w:rPr>
+            </w:pPr>
+          </w:p>
+        </w:tc>
+      </w:tr>
+      <w:tr>
+        <w:tc>
+          <w:tcPr>
+            <w:tcW w:w="547" w:type="pct"/>
           </w:tcPr>
           <w:p>
             <w:pPr>
@@ -6075,82 +5247,7 @@
         </w:tc>
         <w:tc>
           <w:tcPr>
-            <w:tcW w:w="586" w:type="pct"/>
-          </w:tcPr>
-          <w:p>
-            <w:pPr>
-              <w:spacing w:line="276" w:lineRule="auto"/>
-              <w:jc w:val="thaiDistribute"/>
-              <w:rPr>
-                <w:rFonts w:ascii="EucrosiaUPC" w:hAnsi="EucrosiaUPC" w:cs="EucrosiaUPC"/>
-                <w:sz w:val="28"/>
-              </w:rPr>
-            </w:pPr>
-          </w:p>
-        </w:tc>
-        <w:tc>
-          <w:tcPr>
-            <w:tcW w:w="879" w:type="pct"/>
-          </w:tcPr>
-          <w:p>
-            <w:pPr>
-              <w:spacing w:line="276" w:lineRule="auto"/>
-              <w:jc w:val="thaiDistribute"/>
-              <w:rPr>
-                <w:rFonts w:ascii="EucrosiaUPC" w:hAnsi="EucrosiaUPC" w:cs="EucrosiaUPC"/>
-                <w:sz w:val="28"/>
-              </w:rPr>
-            </w:pPr>
-          </w:p>
-        </w:tc>
-        <w:tc>
-          <w:tcPr>
-            <w:tcW w:w="488" w:type="pct"/>
-          </w:tcPr>
-          <w:p>
-            <w:pPr>
-              <w:jc w:val="thaiDistribute"/>
-              <w:rPr>
-                <w:rFonts w:ascii="EucrosiaUPC" w:hAnsi="EucrosiaUPC" w:cs="EucrosiaUPC"/>
-                <w:sz w:val="28"/>
-              </w:rPr>
-            </w:pPr>
-          </w:p>
-        </w:tc>
-        <w:tc>
-          <w:tcPr>
-            <w:tcW w:w="586" w:type="pct"/>
-          </w:tcPr>
-          <w:p>
-            <w:pPr>
-              <w:jc w:val="thaiDistribute"/>
-              <w:rPr>
-                <w:rFonts w:ascii="EucrosiaUPC" w:hAnsi="EucrosiaUPC" w:cs="EucrosiaUPC"/>
-                <w:sz w:val="28"/>
-              </w:rPr>
-            </w:pPr>
-          </w:p>
-        </w:tc>
-        <w:tc>
-          <w:tcPr>
-            <w:tcW w:w="840" w:type="pct"/>
-          </w:tcPr>
-          <w:p>
-            <w:pPr>
-              <w:spacing w:line="276" w:lineRule="auto"/>
-              <w:jc w:val="thaiDistribute"/>
-              <w:rPr>
-                <w:rFonts w:ascii="EucrosiaUPC" w:hAnsi="EucrosiaUPC" w:cs="EucrosiaUPC"/>
-                <w:sz w:val="28"/>
-              </w:rPr>
-            </w:pPr>
-          </w:p>
-        </w:tc>
-      </w:tr>
-      <w:tr>
-        <w:tc>
-          <w:tcPr>
-            <w:tcW w:w="547" w:type="pct"/>
+            <w:tcW w:w="1074" w:type="pct"/>
           </w:tcPr>
           <w:p>
             <w:pPr>
@@ -6167,7 +5264,82 @@
         </w:tc>
         <w:tc>
           <w:tcPr>
-            <w:tcW w:w="1074" w:type="pct"/>
+            <w:tcW w:w="586" w:type="pct"/>
+          </w:tcPr>
+          <w:p>
+            <w:pPr>
+              <w:spacing w:line="276" w:lineRule="auto"/>
+              <w:jc w:val="thaiDistribute"/>
+              <w:rPr>
+                <w:rFonts w:ascii="EucrosiaUPC" w:hAnsi="EucrosiaUPC" w:cs="EucrosiaUPC"/>
+                <w:sz w:val="28"/>
+              </w:rPr>
+            </w:pPr>
+          </w:p>
+        </w:tc>
+        <w:tc>
+          <w:tcPr>
+            <w:tcW w:w="879" w:type="pct"/>
+          </w:tcPr>
+          <w:p>
+            <w:pPr>
+              <w:spacing w:line="276" w:lineRule="auto"/>
+              <w:jc w:val="thaiDistribute"/>
+              <w:rPr>
+                <w:rFonts w:ascii="EucrosiaUPC" w:hAnsi="EucrosiaUPC" w:cs="EucrosiaUPC"/>
+                <w:sz w:val="28"/>
+              </w:rPr>
+            </w:pPr>
+          </w:p>
+        </w:tc>
+        <w:tc>
+          <w:tcPr>
+            <w:tcW w:w="488" w:type="pct"/>
+          </w:tcPr>
+          <w:p>
+            <w:pPr>
+              <w:jc w:val="thaiDistribute"/>
+              <w:rPr>
+                <w:rFonts w:ascii="EucrosiaUPC" w:hAnsi="EucrosiaUPC" w:cs="EucrosiaUPC"/>
+                <w:sz w:val="28"/>
+              </w:rPr>
+            </w:pPr>
+          </w:p>
+        </w:tc>
+        <w:tc>
+          <w:tcPr>
+            <w:tcW w:w="586" w:type="pct"/>
+          </w:tcPr>
+          <w:p>
+            <w:pPr>
+              <w:jc w:val="thaiDistribute"/>
+              <w:rPr>
+                <w:rFonts w:ascii="EucrosiaUPC" w:hAnsi="EucrosiaUPC" w:cs="EucrosiaUPC"/>
+                <w:sz w:val="28"/>
+              </w:rPr>
+            </w:pPr>
+          </w:p>
+        </w:tc>
+        <w:tc>
+          <w:tcPr>
+            <w:tcW w:w="840" w:type="pct"/>
+          </w:tcPr>
+          <w:p>
+            <w:pPr>
+              <w:spacing w:line="276" w:lineRule="auto"/>
+              <w:jc w:val="thaiDistribute"/>
+              <w:rPr>
+                <w:rFonts w:ascii="EucrosiaUPC" w:hAnsi="EucrosiaUPC" w:cs="EucrosiaUPC"/>
+                <w:sz w:val="28"/>
+              </w:rPr>
+            </w:pPr>
+          </w:p>
+        </w:tc>
+      </w:tr>
+      <w:tr>
+        <w:tc>
+          <w:tcPr>
+            <w:tcW w:w="547" w:type="pct"/>
           </w:tcPr>
           <w:p>
             <w:pPr>
@@ -6184,82 +5356,7 @@
         </w:tc>
         <w:tc>
           <w:tcPr>
-            <w:tcW w:w="586" w:type="pct"/>
-          </w:tcPr>
-          <w:p>
-            <w:pPr>
-              <w:spacing w:line="276" w:lineRule="auto"/>
-              <w:jc w:val="thaiDistribute"/>
-              <w:rPr>
-                <w:rFonts w:ascii="EucrosiaUPC" w:hAnsi="EucrosiaUPC" w:cs="EucrosiaUPC"/>
-                <w:sz w:val="28"/>
-              </w:rPr>
-            </w:pPr>
-          </w:p>
-        </w:tc>
-        <w:tc>
-          <w:tcPr>
-            <w:tcW w:w="879" w:type="pct"/>
-          </w:tcPr>
-          <w:p>
-            <w:pPr>
-              <w:spacing w:line="276" w:lineRule="auto"/>
-              <w:jc w:val="thaiDistribute"/>
-              <w:rPr>
-                <w:rFonts w:ascii="EucrosiaUPC" w:hAnsi="EucrosiaUPC" w:cs="EucrosiaUPC"/>
-                <w:sz w:val="28"/>
-              </w:rPr>
-            </w:pPr>
-          </w:p>
-        </w:tc>
-        <w:tc>
-          <w:tcPr>
-            <w:tcW w:w="488" w:type="pct"/>
-          </w:tcPr>
-          <w:p>
-            <w:pPr>
-              <w:jc w:val="thaiDistribute"/>
-              <w:rPr>
-                <w:rFonts w:ascii="EucrosiaUPC" w:hAnsi="EucrosiaUPC" w:cs="EucrosiaUPC"/>
-                <w:sz w:val="28"/>
-              </w:rPr>
-            </w:pPr>
-          </w:p>
-        </w:tc>
-        <w:tc>
-          <w:tcPr>
-            <w:tcW w:w="586" w:type="pct"/>
-          </w:tcPr>
-          <w:p>
-            <w:pPr>
-              <w:jc w:val="thaiDistribute"/>
-              <w:rPr>
-                <w:rFonts w:ascii="EucrosiaUPC" w:hAnsi="EucrosiaUPC" w:cs="EucrosiaUPC"/>
-                <w:sz w:val="28"/>
-              </w:rPr>
-            </w:pPr>
-          </w:p>
-        </w:tc>
-        <w:tc>
-          <w:tcPr>
-            <w:tcW w:w="840" w:type="pct"/>
-          </w:tcPr>
-          <w:p>
-            <w:pPr>
-              <w:spacing w:line="276" w:lineRule="auto"/>
-              <w:jc w:val="thaiDistribute"/>
-              <w:rPr>
-                <w:rFonts w:ascii="EucrosiaUPC" w:hAnsi="EucrosiaUPC" w:cs="EucrosiaUPC"/>
-                <w:sz w:val="28"/>
-              </w:rPr>
-            </w:pPr>
-          </w:p>
-        </w:tc>
-      </w:tr>
-      <w:tr>
-        <w:tc>
-          <w:tcPr>
-            <w:tcW w:w="547" w:type="pct"/>
+            <w:tcW w:w="1074" w:type="pct"/>
           </w:tcPr>
           <w:p>
             <w:pPr>
@@ -6276,7 +5373,82 @@
         </w:tc>
         <w:tc>
           <w:tcPr>
-            <w:tcW w:w="1074" w:type="pct"/>
+            <w:tcW w:w="586" w:type="pct"/>
+          </w:tcPr>
+          <w:p>
+            <w:pPr>
+              <w:spacing w:line="276" w:lineRule="auto"/>
+              <w:jc w:val="thaiDistribute"/>
+              <w:rPr>
+                <w:rFonts w:ascii="EucrosiaUPC" w:hAnsi="EucrosiaUPC" w:cs="EucrosiaUPC"/>
+                <w:sz w:val="28"/>
+              </w:rPr>
+            </w:pPr>
+          </w:p>
+        </w:tc>
+        <w:tc>
+          <w:tcPr>
+            <w:tcW w:w="879" w:type="pct"/>
+          </w:tcPr>
+          <w:p>
+            <w:pPr>
+              <w:spacing w:line="276" w:lineRule="auto"/>
+              <w:jc w:val="thaiDistribute"/>
+              <w:rPr>
+                <w:rFonts w:ascii="EucrosiaUPC" w:hAnsi="EucrosiaUPC" w:cs="EucrosiaUPC"/>
+                <w:sz w:val="28"/>
+              </w:rPr>
+            </w:pPr>
+          </w:p>
+        </w:tc>
+        <w:tc>
+          <w:tcPr>
+            <w:tcW w:w="488" w:type="pct"/>
+          </w:tcPr>
+          <w:p>
+            <w:pPr>
+              <w:jc w:val="thaiDistribute"/>
+              <w:rPr>
+                <w:rFonts w:ascii="EucrosiaUPC" w:hAnsi="EucrosiaUPC" w:cs="EucrosiaUPC"/>
+                <w:sz w:val="28"/>
+              </w:rPr>
+            </w:pPr>
+          </w:p>
+        </w:tc>
+        <w:tc>
+          <w:tcPr>
+            <w:tcW w:w="586" w:type="pct"/>
+          </w:tcPr>
+          <w:p>
+            <w:pPr>
+              <w:jc w:val="thaiDistribute"/>
+              <w:rPr>
+                <w:rFonts w:ascii="EucrosiaUPC" w:hAnsi="EucrosiaUPC" w:cs="EucrosiaUPC"/>
+                <w:sz w:val="28"/>
+              </w:rPr>
+            </w:pPr>
+          </w:p>
+        </w:tc>
+        <w:tc>
+          <w:tcPr>
+            <w:tcW w:w="840" w:type="pct"/>
+          </w:tcPr>
+          <w:p>
+            <w:pPr>
+              <w:spacing w:line="276" w:lineRule="auto"/>
+              <w:jc w:val="thaiDistribute"/>
+              <w:rPr>
+                <w:rFonts w:ascii="EucrosiaUPC" w:hAnsi="EucrosiaUPC" w:cs="EucrosiaUPC"/>
+                <w:sz w:val="28"/>
+              </w:rPr>
+            </w:pPr>
+          </w:p>
+        </w:tc>
+      </w:tr>
+      <w:tr>
+        <w:tc>
+          <w:tcPr>
+            <w:tcW w:w="547" w:type="pct"/>
           </w:tcPr>
           <w:p>
             <w:pPr>
@@ -6293,6 +5465,23 @@
         </w:tc>
         <w:tc>
           <w:tcPr>
+            <w:tcW w:w="1074" w:type="pct"/>
+          </w:tcPr>
+          <w:p>
+            <w:pPr>
+              <w:tabs>
+                <w:tab w:val="left" w:pos="270"/>
+              </w:tabs>
+              <w:jc w:val="thaiDistribute"/>
+              <w:rPr>
+                <w:rFonts w:ascii="EucrosiaUPC" w:hAnsi="EucrosiaUPC" w:cs="EucrosiaUPC"/>
+                <w:sz w:val="28"/>
+              </w:rPr>
+            </w:pPr>
+          </w:p>
+        </w:tc>
+        <w:tc>
+          <w:tcPr>
             <w:tcW w:w="586" w:type="pct"/>
           </w:tcPr>
           <w:p>
@@ -6399,7 +5588,6 @@
         <w:pStyle w:val="Heading3"/>
       </w:pPr>
       <w:r>
-        <w:lastRenderedPageBreak/>
         <w:t>3</w:t>
       </w:r>
       <w:r>
@@ -8164,7 +7352,6 @@
         <w:rPr>
           <w:color w:val="auto"/>
         </w:rPr>
-        <w:lastRenderedPageBreak/>
         <w:t>3</w:t>
       </w:r>
       <w:r>
@@ -24440,6 +23627,7 @@
       <w:r>
         <w:t xml:space="preserve">3 </w:t>
       </w:r>
+      <w:proofErr w:type="gramStart"/>
       <w:r>
         <w:rPr>
           <w:cs/>
@@ -24458,6 +23646,7 @@
         </w:rPr>
         <w:t>พร้อมให้เหตุผล</w:t>
       </w:r>
+      <w:proofErr w:type="gramEnd"/>
     </w:p>
     <w:p>
       <w:pPr>
@@ -29546,6 +28735,7 @@
               </w:rPr>
               <w:t>(</w:t>
             </w:r>
+            <w:proofErr w:type="spellStart"/>
             <w:r>
               <w:rPr>
                 <w:rFonts w:ascii="EucrosiaUPC" w:eastAsia="Times New Roman" w:hAnsi="EucrosiaUPC" w:cs="EucrosiaUPC"/>
@@ -29553,6 +28743,7 @@
               </w:rPr>
               <w:t>AxB</w:t>
             </w:r>
+            <w:proofErr w:type="spellEnd"/>
             <w:r>
               <w:rPr>
                 <w:rFonts w:ascii="EucrosiaUPC" w:eastAsia="Times New Roman" w:hAnsi="EucrosiaUPC" w:cs="EucrosiaUPC"/>
@@ -33366,9 +32557,9 @@
       <w:tblLook w:val="04A0" w:firstRow="1" w:lastRow="0" w:firstColumn="1" w:lastColumn="0" w:noHBand="0" w:noVBand="1"/>
     </w:tblPr>
     <w:tblGrid>
-      <w:gridCol w:w="1257"/>
-      <w:gridCol w:w="3240"/>
-      <w:gridCol w:w="1313"/>
+      <w:gridCol w:w="1252"/>
+      <w:gridCol w:w="3251"/>
+      <w:gridCol w:w="1307"/>
       <w:gridCol w:w="3183"/>
     </w:tblGrid>
     <w:tr>
@@ -33406,6 +32597,26 @@
               <w:rFonts w:ascii="EucrosiaUPC" w:hAnsi="EucrosiaUPC" w:cs="EucrosiaUPC"/>
             </w:rPr>
           </w:pPr>
+          <w:r>
+            <w:rPr>
+              <w:rFonts w:ascii="EucrosiaUPC" w:hAnsi="EucrosiaUPC" w:cs="EucrosiaUPC"/>
+            </w:rPr>
+            <w:t>{</w:t>
+          </w:r>
+          <w:proofErr w:type="spellStart"/>
+          <w:r>
+            <w:rPr>
+              <w:rFonts w:ascii="EucrosiaUPC" w:hAnsi="EucrosiaUPC" w:cs="EucrosiaUPC"/>
+            </w:rPr>
+            <w:t>prepared_by</w:t>
+          </w:r>
+          <w:proofErr w:type="spellEnd"/>
+          <w:r>
+            <w:rPr>
+              <w:rFonts w:ascii="EucrosiaUPC" w:hAnsi="EucrosiaUPC" w:cs="EucrosiaUPC"/>
+            </w:rPr>
+            <w:t>}</w:t>
+          </w:r>
         </w:p>
       </w:tc>
       <w:tc>
@@ -33441,6 +32652,12 @@
               <w:rFonts w:ascii="EucrosiaUPC" w:hAnsi="EucrosiaUPC" w:cs="EucrosiaUPC"/>
             </w:rPr>
           </w:pPr>
+          <w:r>
+            <w:rPr>
+              <w:rFonts w:ascii="EucrosiaUPC" w:hAnsi="EucrosiaUPC" w:cs="EucrosiaUPC"/>
+            </w:rPr>
+            <w:t>{verifier}</w:t>
+          </w:r>
         </w:p>
       </w:tc>
     </w:tr>
@@ -33758,7 +32975,25 @@
               <w:sz w:val="24"/>
               <w:szCs w:val="24"/>
             </w:rPr>
-            <w:t>{company_name}</w:t>
+            <w:t>{</w:t>
+          </w:r>
+          <w:proofErr w:type="spellStart"/>
+          <w:r>
+            <w:rPr>
+              <w:rFonts w:ascii="EucrosiaUPC" w:hAnsi="EucrosiaUPC" w:cs="EucrosiaUPC"/>
+              <w:sz w:val="24"/>
+              <w:szCs w:val="24"/>
+            </w:rPr>
+            <w:t>company_name</w:t>
+          </w:r>
+          <w:proofErr w:type="spellEnd"/>
+          <w:r>
+            <w:rPr>
+              <w:rFonts w:ascii="EucrosiaUPC" w:hAnsi="EucrosiaUPC" w:cs="EucrosiaUPC"/>
+              <w:sz w:val="24"/>
+              <w:szCs w:val="24"/>
+            </w:rPr>
+            <w:t>}</w:t>
           </w:r>
         </w:p>
       </w:tc>
@@ -33919,7 +33154,25 @@
               <w:sz w:val="24"/>
               <w:szCs w:val="24"/>
             </w:rPr>
-            <w:t>{person_name}</w:t>
+            <w:t>{</w:t>
+          </w:r>
+          <w:proofErr w:type="spellStart"/>
+          <w:r>
+            <w:rPr>
+              <w:rFonts w:ascii="EucrosiaUPC" w:hAnsi="EucrosiaUPC" w:cs="EucrosiaUPC"/>
+              <w:sz w:val="24"/>
+              <w:szCs w:val="24"/>
+            </w:rPr>
+            <w:t>person_name</w:t>
+          </w:r>
+          <w:proofErr w:type="spellEnd"/>
+          <w:r>
+            <w:rPr>
+              <w:rFonts w:ascii="EucrosiaUPC" w:hAnsi="EucrosiaUPC" w:cs="EucrosiaUPC"/>
+              <w:sz w:val="24"/>
+              <w:szCs w:val="24"/>
+            </w:rPr>
+            <w:t>}</w:t>
           </w:r>
         </w:p>
       </w:tc>
@@ -39972,7 +39225,6 @@
   <w:style w:type="character" w:default="1" w:styleId="DefaultParagraphFont">
     <w:name w:val="Default Paragraph Font"/>
     <w:uiPriority w:val="1"/>
-    <w:semiHidden/>
     <w:unhideWhenUsed/>
   </w:style>
   <w:style w:type="table" w:default="1" w:styleId="TableNormal">

</xml_diff>